<commit_message>
Atualização do diretório docs
</commit_message>
<xml_diff>
--- a/config/docs/README.docx
+++ b/config/docs/README.docx
@@ -453,7 +453,7 @@
               <a:graphicData uri="http://schemas.openxmlformats.org/drawingml/2006/picture">
                 <pic:pic>
                   <pic:nvPicPr>
-                    <pic:cNvPr descr="emacs1.jpg" id="0" name="Picture"/>
+                    <pic:cNvPr descr="images/emacs1.jpg" id="0" name="Picture"/>
                     <pic:cNvPicPr>
                       <a:picLocks noChangeArrowheads="1" noChangeAspect="1"/>
                     </pic:cNvPicPr>
@@ -2132,7 +2132,7 @@
               <a:graphicData uri="http://schemas.openxmlformats.org/drawingml/2006/picture">
                 <pic:pic>
                   <pic:nvPicPr>
-                    <pic:cNvPr descr="ido.jpg" id="0" name="Picture"/>
+                    <pic:cNvPr descr="images/ido.jpg" id="0" name="Picture"/>
                     <pic:cNvPicPr>
                       <a:picLocks noChangeArrowheads="1" noChangeAspect="1"/>
                     </pic:cNvPicPr>
@@ -2459,7 +2459,7 @@
               <a:graphicData uri="http://schemas.openxmlformats.org/drawingml/2006/picture">
                 <pic:pic>
                   <pic:nvPicPr>
-                    <pic:cNvPr descr="autocomplete.jpg" id="0" name="Picture"/>
+                    <pic:cNvPr descr="images/autocomplete.jpg" id="0" name="Picture"/>
                     <pic:cNvPicPr>
                       <a:picLocks noChangeArrowheads="1" noChangeAspect="1"/>
                     </pic:cNvPicPr>
@@ -3428,7 +3428,7 @@
               <a:graphicData uri="http://schemas.openxmlformats.org/drawingml/2006/picture">
                 <pic:pic>
                   <pic:nvPicPr>
-                    <pic:cNvPr descr="emacs2.jpg" id="0" name="Picture"/>
+                    <pic:cNvPr descr="images/emacs2.jpg" id="0" name="Picture"/>
                     <pic:cNvPicPr>
                       <a:picLocks noChangeArrowheads="1" noChangeAspect="1"/>
                     </pic:cNvPicPr>
@@ -3959,7 +3959,61 @@
         <w:pStyle w:val="FirstParagraph"/>
       </w:pPr>
       <w:r>
-        <w:t xml:space="preserve">Permite que você informe um texto (pode ser expressão regular) e será aberto um frame informando todas as ocorrência no seu arquivo para que você tenha acesso rápido aos diversos pontos.</w:t>
+        <w:t xml:space="preserve">Permite que você informe um texto (pode ser expressão regular) e será aberto um frame informando todas as ocorrência no seu arquivo para que você tenha acesso rápido aos diversos pontos. Na realidade, acabei de usar aqui. Reestruturei os diretórios e precisava incluir</w:t>
+      </w:r>
+      <w:r>
+        <w:t xml:space="preserve"> </w:t>
+      </w:r>
+      <w:r>
+        <w:rPr>
+          <w:i/>
+        </w:rPr>
+        <w:t xml:space="preserve">images/</w:t>
+      </w:r>
+      <w:r>
+        <w:t xml:space="preserve"> </w:t>
+      </w:r>
+      <w:r>
+        <w:t xml:space="preserve">antes de todas as imagens. Como eram poucas imagens, foi mais fácil</w:t>
+      </w:r>
+      <w:r>
+        <w:t xml:space="preserve"> </w:t>
+      </w:r>
+      <w:r>
+        <w:rPr>
+          <w:i/>
+        </w:rPr>
+        <w:t xml:space="preserve">Alt+x occurs</w:t>
+      </w:r>
+      <w:r>
+        <w:t xml:space="preserve">, procurar as ocorrencias de</w:t>
+      </w:r>
+      <w:r>
+        <w:t xml:space="preserve"> </w:t>
+      </w:r>
+      <w:r>
+        <w:rPr>
+          <w:i/>
+        </w:rPr>
+        <w:t xml:space="preserve">jpg</w:t>
+      </w:r>
+      <w:r>
+        <w:t xml:space="preserve"> </w:t>
+      </w:r>
+      <w:r>
+        <w:t xml:space="preserve">e incluir/copiar</w:t>
+      </w:r>
+      <w:r>
+        <w:t xml:space="preserve"> </w:t>
+      </w:r>
+      <w:r>
+        <w:rPr>
+          <w:i/>
+        </w:rPr>
+        <w:t xml:space="preserve">images/</w:t>
+      </w:r>
+      <w:r>
+        <w:t xml:space="preserve">. Sim, poderia fazer uma pesquisa e substituição usando expressões regulares.</w:t>
       </w:r>
     </w:p>
     <w:p>
@@ -3976,7 +4030,7 @@
               <a:graphicData uri="http://schemas.openxmlformats.org/drawingml/2006/picture">
                 <pic:pic>
                   <pic:nvPicPr>
-                    <pic:cNvPr descr="occur.jpg" id="0" name="Picture"/>
+                    <pic:cNvPr descr="images/occur.jpg" id="0" name="Picture"/>
                     <pic:cNvPicPr>
                       <a:picLocks noChangeArrowheads="1" noChangeAspect="1"/>
                     </pic:cNvPicPr>
@@ -4125,7 +4179,7 @@
     </w:lvl>
   </w:abstractNum>
   <w:abstractNum w:abstractNumId="990">
-    <w:nsid w:val="2605ef33"/>
+    <w:nsid w:val="d5df442b"/>
     <w:multiLevelType w:val="multilevel"/>
     <w:lvl w:ilvl="0">
       <w:numFmt w:val="bullet"/>
@@ -4206,7 +4260,7 @@
     </w:lvl>
   </w:abstractNum>
   <w:abstractNum w:abstractNumId="99411">
-    <w:nsid w:val="b40839e0"/>
+    <w:nsid w:val="266af112"/>
     <w:multiLevelType w:val="multilevel"/>
     <w:lvl w:ilvl="0">
       <w:start w:val="1"/>

</xml_diff>

<commit_message>
Atualização de links no TL;DR;
</commit_message>
<xml_diff>
--- a/config/docs/README.docx
+++ b/config/docs/README.docx
@@ -202,20 +202,61 @@
         </w:numPr>
       </w:pPr>
       <w:r>
-        <w:t xml:space="preserve">Baixe e leia a documentação</w:t>
-      </w:r>
-      <w:r>
-        <w:t xml:space="preserve"> </w:t>
-      </w:r>
-      <w:r>
-        <w:rPr>
-          <w:b/>
-        </w:rPr>
-        <w:t xml:space="preserve">TBD</w:t>
-      </w:r>
-      <w:r>
-        <w:t xml:space="preserve"> </w:t>
-      </w:r>
+        <w:t xml:space="preserve">Baixe e leia a documentação no formato desejado:</w:t>
+      </w:r>
+      <w:r>
+        <w:t xml:space="preserve"> </w:t>
+      </w:r>
+      <w:hyperlink r:id="rId23">
+        <w:r>
+          <w:rPr>
+            <w:rStyle w:val="Hyperlink"/>
+          </w:rPr>
+          <w:t xml:space="preserve">README.pdf</w:t>
+        </w:r>
+      </w:hyperlink>
+      <w:r>
+        <w:t xml:space="preserve">,</w:t>
+      </w:r>
+      <w:r>
+        <w:t xml:space="preserve"> </w:t>
+      </w:r>
+      <w:hyperlink r:id="rId24">
+        <w:r>
+          <w:rPr>
+            <w:rStyle w:val="Hyperlink"/>
+          </w:rPr>
+          <w:t xml:space="preserve">README.epub</w:t>
+        </w:r>
+      </w:hyperlink>
+      <w:r>
+        <w:t xml:space="preserve">,</w:t>
+      </w:r>
+      <w:r>
+        <w:t xml:space="preserve"> </w:t>
+      </w:r>
+      <w:hyperlink r:id="rId25">
+        <w:r>
+          <w:rPr>
+            <w:rStyle w:val="Hyperlink"/>
+          </w:rPr>
+          <w:t xml:space="preserve">README.doc</w:t>
+        </w:r>
+      </w:hyperlink>
+      <w:r>
+        <w:t xml:space="preserve">,</w:t>
+      </w:r>
+      <w:r>
+        <w:t xml:space="preserve"> </w:t>
+      </w:r>
+      <w:hyperlink r:id="rId26">
+        <w:r>
+          <w:rPr>
+            <w:rStyle w:val="Hyperlink"/>
+          </w:rPr>
+          <w:t xml:space="preserve">README.odt</w:t>
+        </w:r>
+      </w:hyperlink>
       <w:r>
         <w:t xml:space="preserve">.</w:t>
       </w:r>
@@ -236,8 +277,8 @@
       <w:pPr>
         <w:pStyle w:val="Heading1"/>
       </w:pPr>
-      <w:bookmarkStart w:id="23" w:name="emacs-em-30-segundos"/>
-      <w:bookmarkEnd w:id="23"/>
+      <w:bookmarkStart w:id="27" w:name="emacs-em-30-segundos"/>
+      <w:bookmarkEnd w:id="27"/>
       <w:r>
         <w:t xml:space="preserve">Emacs em 30 segundos</w:t>
       </w:r>
@@ -302,8 +343,8 @@
       <w:pPr>
         <w:pStyle w:val="Heading2"/>
       </w:pPr>
-      <w:bookmarkStart w:id="24" w:name="alternativas"/>
-      <w:bookmarkEnd w:id="24"/>
+      <w:bookmarkStart w:id="28" w:name="alternativas"/>
+      <w:bookmarkEnd w:id="28"/>
       <w:r>
         <w:t xml:space="preserve">Alternativas</w:t>
       </w:r>
@@ -324,7 +365,7 @@
           <w:ilvl w:val="0"/>
         </w:numPr>
       </w:pPr>
-      <w:hyperlink r:id="rId25">
+      <w:hyperlink r:id="rId29">
         <w:r>
           <w:rPr>
             <w:rStyle w:val="Hyperlink"/>
@@ -362,7 +403,7 @@
           <w:ilvl w:val="0"/>
         </w:numPr>
       </w:pPr>
-      <w:hyperlink r:id="rId26">
+      <w:hyperlink r:id="rId30">
         <w:r>
           <w:rPr>
             <w:rStyle w:val="Hyperlink"/>
@@ -400,7 +441,7 @@
           <w:ilvl w:val="0"/>
         </w:numPr>
       </w:pPr>
-      <w:hyperlink r:id="rId27">
+      <w:hyperlink r:id="rId31">
         <w:r>
           <w:rPr>
             <w:rStyle w:val="Hyperlink"/>
@@ -423,7 +464,7 @@
           <w:ilvl w:val="0"/>
         </w:numPr>
       </w:pPr>
-      <w:hyperlink r:id="rId28">
+      <w:hyperlink r:id="rId32">
         <w:r>
           <w:rPr>
             <w:rStyle w:val="Hyperlink"/>
@@ -555,7 +596,7 @@
                     </pic:cNvPicPr>
                   </pic:nvPicPr>
                   <pic:blipFill>
-                    <a:blip r:embed="rId29"/>
+                    <a:blip r:embed="rId33"/>
                     <a:stretch>
                       <a:fillRect/>
                     </a:stretch>
@@ -645,7 +686,7 @@
                     </pic:cNvPicPr>
                   </pic:nvPicPr>
                   <pic:blipFill>
-                    <a:blip r:embed="rId30"/>
+                    <a:blip r:embed="rId34"/>
                     <a:stretch>
                       <a:fillRect/>
                     </a:stretch>
@@ -707,8 +748,8 @@
       <w:pPr>
         <w:pStyle w:val="Heading2"/>
       </w:pPr>
-      <w:bookmarkStart w:id="31" w:name="características-do-projeto"/>
-      <w:bookmarkEnd w:id="31"/>
+      <w:bookmarkStart w:id="35" w:name="características-do-projeto"/>
+      <w:bookmarkEnd w:id="35"/>
       <w:r>
         <w:t xml:space="preserve">Características do projeto</w:t>
       </w:r>
@@ -822,8 +863,8 @@
       <w:pPr>
         <w:pStyle w:val="Heading2"/>
       </w:pPr>
-      <w:bookmarkStart w:id="32" w:name="org-mode"/>
-      <w:bookmarkEnd w:id="32"/>
+      <w:bookmarkStart w:id="36" w:name="org-mode"/>
+      <w:bookmarkEnd w:id="36"/>
       <w:r>
         <w:t xml:space="preserve">org-mode</w:t>
       </w:r>
@@ -903,8 +944,8 @@
       <w:pPr>
         <w:pStyle w:val="Heading2"/>
       </w:pPr>
-      <w:bookmarkStart w:id="33" w:name="instalação"/>
-      <w:bookmarkEnd w:id="33"/>
+      <w:bookmarkStart w:id="37" w:name="instalação"/>
+      <w:bookmarkEnd w:id="37"/>
       <w:r>
         <w:t xml:space="preserve">Instalação</w:t>
       </w:r>
@@ -1054,8 +1095,8 @@
       <w:pPr>
         <w:pStyle w:val="Heading1"/>
       </w:pPr>
-      <w:bookmarkStart w:id="34" w:name="arquivo-.emacs"/>
-      <w:bookmarkEnd w:id="34"/>
+      <w:bookmarkStart w:id="38" w:name="arquivo-.emacs"/>
+      <w:bookmarkEnd w:id="38"/>
       <w:r>
         <w:t xml:space="preserve">Arquivo .emacs</w:t>
       </w:r>
@@ -1064,8 +1105,8 @@
       <w:pPr>
         <w:pStyle w:val="Heading2"/>
       </w:pPr>
-      <w:bookmarkStart w:id="35" w:name="configurações-iniciais"/>
-      <w:bookmarkEnd w:id="35"/>
+      <w:bookmarkStart w:id="39" w:name="configurações-iniciais"/>
+      <w:bookmarkEnd w:id="39"/>
       <w:r>
         <w:t xml:space="preserve">Configurações iniciais</w:t>
       </w:r>
@@ -1074,8 +1115,8 @@
       <w:pPr>
         <w:pStyle w:val="Heading2"/>
       </w:pPr>
-      <w:bookmarkStart w:id="36" w:name="pacotes"/>
-      <w:bookmarkEnd w:id="36"/>
+      <w:bookmarkStart w:id="40" w:name="pacotes"/>
+      <w:bookmarkEnd w:id="40"/>
       <w:r>
         <w:t xml:space="preserve">Pacotes</w:t>
       </w:r>
@@ -1107,8 +1148,8 @@
       <w:pPr>
         <w:pStyle w:val="Heading3"/>
       </w:pPr>
-      <w:bookmarkStart w:id="37" w:name="alterações-das-opções-iniciais"/>
-      <w:bookmarkEnd w:id="37"/>
+      <w:bookmarkStart w:id="41" w:name="alterações-das-opções-iniciais"/>
+      <w:bookmarkEnd w:id="41"/>
       <w:r>
         <w:t xml:space="preserve">Alterações das opções iniciais</w:t>
       </w:r>
@@ -1405,8 +1446,8 @@
       <w:pPr>
         <w:pStyle w:val="Heading3"/>
       </w:pPr>
-      <w:bookmarkStart w:id="38" w:name="inclusão-e-atualização-de-fonte-de-pacotes"/>
-      <w:bookmarkEnd w:id="38"/>
+      <w:bookmarkStart w:id="42" w:name="inclusão-e-atualização-de-fonte-de-pacotes"/>
+      <w:bookmarkEnd w:id="42"/>
       <w:r>
         <w:t xml:space="preserve">Inclusão e atualização de fonte de pacotes</w:t>
       </w:r>
@@ -1840,8 +1881,8 @@
       <w:pPr>
         <w:pStyle w:val="Heading3"/>
       </w:pPr>
-      <w:bookmarkStart w:id="39" w:name="seleção-e-instalação-dos-pacotes-pelo-emacs30"/>
-      <w:bookmarkEnd w:id="39"/>
+      <w:bookmarkStart w:id="43" w:name="seleção-e-instalação-dos-pacotes-pelo-emacs30"/>
+      <w:bookmarkEnd w:id="43"/>
       <w:r>
         <w:t xml:space="preserve">Seleção e instalação dos pacotes pelo Emacs30</w:t>
       </w:r>
@@ -2443,7 +2484,7 @@
       <w:r>
         <w:t xml:space="preserve"> </w:t>
       </w:r>
-      <w:hyperlink r:id="rId40">
+      <w:hyperlink r:id="rId44">
         <w:r>
           <w:rPr>
             <w:rStyle w:val="Hyperlink"/>
@@ -2632,8 +2673,8 @@
       <w:pPr>
         <w:pStyle w:val="Heading2"/>
       </w:pPr>
-      <w:bookmarkStart w:id="41" w:name="configurações-da-aparência-e-dos-pacotes"/>
-      <w:bookmarkEnd w:id="41"/>
+      <w:bookmarkStart w:id="45" w:name="configurações-da-aparência-e-dos-pacotes"/>
+      <w:bookmarkEnd w:id="45"/>
       <w:r>
         <w:t xml:space="preserve">Configurações da aparência e dos pacotes</w:t>
       </w:r>
@@ -2642,8 +2683,8 @@
       <w:pPr>
         <w:pStyle w:val="Heading3"/>
       </w:pPr>
-      <w:bookmarkStart w:id="42" w:name="tamanho-da-janela"/>
-      <w:bookmarkEnd w:id="42"/>
+      <w:bookmarkStart w:id="46" w:name="tamanho-da-janela"/>
+      <w:bookmarkEnd w:id="46"/>
       <w:r>
         <w:t xml:space="preserve">Tamanho da janela</w:t>
       </w:r>
@@ -2929,8 +2970,8 @@
       <w:pPr>
         <w:pStyle w:val="Heading3"/>
       </w:pPr>
-      <w:bookmarkStart w:id="43" w:name="which-key"/>
-      <w:bookmarkEnd w:id="43"/>
+      <w:bookmarkStart w:id="47" w:name="which-key"/>
+      <w:bookmarkEnd w:id="47"/>
       <w:r>
         <w:t xml:space="preserve">Which key</w:t>
       </w:r>
@@ -3129,8 +3170,8 @@
       <w:pPr>
         <w:pStyle w:val="Heading3"/>
       </w:pPr>
-      <w:bookmarkStart w:id="44" w:name="numeração-das-linhas"/>
-      <w:bookmarkEnd w:id="44"/>
+      <w:bookmarkStart w:id="48" w:name="numeração-das-linhas"/>
+      <w:bookmarkEnd w:id="48"/>
       <w:r>
         <w:t xml:space="preserve">Numeração das linhas</w:t>
       </w:r>
@@ -3182,8 +3223,8 @@
       <w:pPr>
         <w:pStyle w:val="Heading3"/>
       </w:pPr>
-      <w:bookmarkStart w:id="45" w:name="realça-linha-do-cursor"/>
-      <w:bookmarkEnd w:id="45"/>
+      <w:bookmarkStart w:id="49" w:name="realça-linha-do-cursor"/>
+      <w:bookmarkEnd w:id="49"/>
       <w:r>
         <w:t xml:space="preserve">Realça linha do cursor</w:t>
       </w:r>
@@ -3331,8 +3372,8 @@
       <w:pPr>
         <w:pStyle w:val="Heading3"/>
       </w:pPr>
-      <w:bookmarkStart w:id="46" w:name="realça-numeração-da-linha-do-cursor"/>
-      <w:bookmarkEnd w:id="46"/>
+      <w:bookmarkStart w:id="50" w:name="realça-numeração-da-linha-do-cursor"/>
+      <w:bookmarkEnd w:id="50"/>
       <w:r>
         <w:t xml:space="preserve">Realça numeração da linha do cursor</w:t>
       </w:r>
@@ -3402,8 +3443,8 @@
       <w:pPr>
         <w:pStyle w:val="Heading3"/>
       </w:pPr>
-      <w:bookmarkStart w:id="47" w:name="realçar-parêntesis"/>
-      <w:bookmarkEnd w:id="47"/>
+      <w:bookmarkStart w:id="51" w:name="realçar-parêntesis"/>
+      <w:bookmarkEnd w:id="51"/>
       <w:r>
         <w:t xml:space="preserve">Realçar parêntesis</w:t>
       </w:r>
@@ -3431,8 +3472,8 @@
       <w:pPr>
         <w:pStyle w:val="Heading3"/>
       </w:pPr>
-      <w:bookmarkStart w:id="48" w:name="esconde-barra-de-rolamento"/>
-      <w:bookmarkEnd w:id="48"/>
+      <w:bookmarkStart w:id="52" w:name="esconde-barra-de-rolamento"/>
+      <w:bookmarkEnd w:id="52"/>
       <w:r>
         <w:t xml:space="preserve">Esconde barra de rolamento</w:t>
       </w:r>
@@ -3472,8 +3513,8 @@
       <w:pPr>
         <w:pStyle w:val="Heading3"/>
       </w:pPr>
-      <w:bookmarkStart w:id="49" w:name="salva-estado-atual-ao-sair"/>
-      <w:bookmarkEnd w:id="49"/>
+      <w:bookmarkStart w:id="53" w:name="salva-estado-atual-ao-sair"/>
+      <w:bookmarkEnd w:id="53"/>
       <w:r>
         <w:t xml:space="preserve">Salva estado atual ao sair</w:t>
       </w:r>
@@ -3600,8 +3641,8 @@
       <w:pPr>
         <w:pStyle w:val="Heading3"/>
       </w:pPr>
-      <w:bookmarkStart w:id="50" w:name="desabilita-buffer-de-mensagem-inicial"/>
-      <w:bookmarkEnd w:id="50"/>
+      <w:bookmarkStart w:id="54" w:name="desabilita-buffer-de-mensagem-inicial"/>
+      <w:bookmarkEnd w:id="54"/>
       <w:r>
         <w:t xml:space="preserve">Desabilita buffer de mensagem inicial</w:t>
       </w:r>
@@ -3686,8 +3727,8 @@
       <w:pPr>
         <w:pStyle w:val="Heading3"/>
       </w:pPr>
-      <w:bookmarkStart w:id="51" w:name="troca-mensagem-do-buffer-de-rascunho"/>
-      <w:bookmarkEnd w:id="51"/>
+      <w:bookmarkStart w:id="55" w:name="troca-mensagem-do-buffer-de-rascunho"/>
+      <w:bookmarkEnd w:id="55"/>
       <w:r>
         <w:t xml:space="preserve">Troca mensagem do buffer de rascunho</w:t>
       </w:r>
@@ -3805,8 +3846,8 @@
       <w:pPr>
         <w:pStyle w:val="Heading3"/>
       </w:pPr>
-      <w:bookmarkStart w:id="52" w:name="configura-powerline"/>
-      <w:bookmarkEnd w:id="52"/>
+      <w:bookmarkStart w:id="56" w:name="configura-powerline"/>
+      <w:bookmarkEnd w:id="56"/>
       <w:r>
         <w:t xml:space="preserve">Configura powerline</w:t>
       </w:r>
@@ -3906,8 +3947,8 @@
       <w:pPr>
         <w:pStyle w:val="Heading3"/>
       </w:pPr>
-      <w:bookmarkStart w:id="53" w:name="ido-no-modo-grade"/>
-      <w:bookmarkEnd w:id="53"/>
+      <w:bookmarkStart w:id="57" w:name="ido-no-modo-grade"/>
+      <w:bookmarkEnd w:id="57"/>
       <w:r>
         <w:t xml:space="preserve">ido no modo grade</w:t>
       </w:r>
@@ -4154,8 +4195,8 @@
       <w:pPr>
         <w:pStyle w:val="Heading3"/>
       </w:pPr>
-      <w:bookmarkStart w:id="54" w:name="configura-atalho-ctrl.-para-imenu-anywhere"/>
-      <w:bookmarkEnd w:id="54"/>
+      <w:bookmarkStart w:id="58" w:name="configura-atalho-ctrl.-para-imenu-anywhere"/>
+      <w:bookmarkEnd w:id="58"/>
       <w:r>
         <w:t xml:space="preserve">Configura atalho</w:t>
       </w:r>
@@ -4210,8 +4251,8 @@
       <w:pPr>
         <w:pStyle w:val="Heading3"/>
       </w:pPr>
-      <w:bookmarkStart w:id="55" w:name="configura-atalhos-altx-e-altx-para-smex"/>
-      <w:bookmarkEnd w:id="55"/>
+      <w:bookmarkStart w:id="59" w:name="configura-atalhos-altx-e-altx-para-smex"/>
+      <w:bookmarkEnd w:id="59"/>
       <w:r>
         <w:t xml:space="preserve">Configura atalhos</w:t>
       </w:r>
@@ -4314,8 +4355,8 @@
       <w:pPr>
         <w:pStyle w:val="Heading3"/>
       </w:pPr>
-      <w:bookmarkStart w:id="56" w:name="configura-o-autocomplete"/>
-      <w:bookmarkEnd w:id="56"/>
+      <w:bookmarkStart w:id="60" w:name="configura-o-autocomplete"/>
+      <w:bookmarkEnd w:id="60"/>
       <w:r>
         <w:t xml:space="preserve">Configura o autocomplete</w:t>
       </w:r>
@@ -4352,8 +4393,8 @@
       <w:pPr>
         <w:pStyle w:val="Heading3"/>
       </w:pPr>
-      <w:bookmarkStart w:id="57" w:name="indent-guide"/>
-      <w:bookmarkEnd w:id="57"/>
+      <w:bookmarkStart w:id="61" w:name="indent-guide"/>
+      <w:bookmarkEnd w:id="61"/>
       <w:r>
         <w:t xml:space="preserve">Indent guide</w:t>
       </w:r>
@@ -4381,8 +4422,8 @@
       <w:pPr>
         <w:pStyle w:val="Heading3"/>
       </w:pPr>
-      <w:bookmarkStart w:id="58" w:name="configura-theme-looper"/>
-      <w:bookmarkEnd w:id="58"/>
+      <w:bookmarkStart w:id="62" w:name="configura-theme-looper"/>
+      <w:bookmarkEnd w:id="62"/>
       <w:r>
         <w:t xml:space="preserve">Configura theme-looper</w:t>
       </w:r>
@@ -4455,8 +4496,8 @@
       <w:pPr>
         <w:pStyle w:val="Heading3"/>
       </w:pPr>
-      <w:bookmarkStart w:id="59" w:name="configura-goto-last-change"/>
-      <w:bookmarkEnd w:id="59"/>
+      <w:bookmarkStart w:id="63" w:name="configura-goto-last-change"/>
+      <w:bookmarkEnd w:id="63"/>
       <w:r>
         <w:t xml:space="preserve">Configura goto last change</w:t>
       </w:r>
@@ -4529,8 +4570,8 @@
       <w:pPr>
         <w:pStyle w:val="Heading3"/>
       </w:pPr>
-      <w:bookmarkStart w:id="60" w:name="ctrlx-ctrlr-abre-lista-de-arquivos-recentes"/>
-      <w:bookmarkEnd w:id="60"/>
+      <w:bookmarkStart w:id="64" w:name="ctrlx-ctrlr-abre-lista-de-arquivos-recentes"/>
+      <w:bookmarkEnd w:id="64"/>
       <w:r>
         <w:t xml:space="preserve">Ctrl+x Ctrl+r abre lista de arquivos recentes</w:t>
       </w:r>
@@ -4939,8 +4980,8 @@
       <w:pPr>
         <w:pStyle w:val="Heading3"/>
       </w:pPr>
-      <w:bookmarkStart w:id="61" w:name="carrega-arquivo-.myemacs"/>
-      <w:bookmarkEnd w:id="61"/>
+      <w:bookmarkStart w:id="65" w:name="carrega-arquivo-.myemacs"/>
+      <w:bookmarkEnd w:id="65"/>
       <w:r>
         <w:t xml:space="preserve">Carrega arquivo .myemacs</w:t>
       </w:r>
@@ -5085,8 +5126,8 @@
       <w:pPr>
         <w:pStyle w:val="Heading3"/>
       </w:pPr>
-      <w:bookmarkStart w:id="62" w:name="define-f3-para-pesquisar-e-shiftf3-para-pesquisar-próxima"/>
-      <w:bookmarkEnd w:id="62"/>
+      <w:bookmarkStart w:id="66" w:name="define-f3-para-pesquisar-e-shiftf3-para-pesquisar-próxima"/>
+      <w:bookmarkEnd w:id="66"/>
       <w:r>
         <w:t xml:space="preserve">Define F3 para pesquisar e Shift+F3 para pesquisar próxima</w:t>
       </w:r>
@@ -5270,8 +5311,8 @@
       <w:pPr>
         <w:pStyle w:val="Heading3"/>
       </w:pPr>
-      <w:bookmarkStart w:id="63" w:name="configurar-o-org-mode"/>
-      <w:bookmarkEnd w:id="63"/>
+      <w:bookmarkStart w:id="67" w:name="configurar-o-org-mode"/>
+      <w:bookmarkEnd w:id="67"/>
       <w:r>
         <w:t xml:space="preserve">Configurar o org-mode</w:t>
       </w:r>
@@ -5530,8 +5571,8 @@
       <w:pPr>
         <w:pStyle w:val="Heading1"/>
       </w:pPr>
-      <w:bookmarkStart w:id="64" w:name="arquivo-.myemacs"/>
-      <w:bookmarkEnd w:id="64"/>
+      <w:bookmarkStart w:id="68" w:name="arquivo-.myemacs"/>
+      <w:bookmarkEnd w:id="68"/>
       <w:r>
         <w:t xml:space="preserve">Arquivo .myemacs</w:t>
       </w:r>
@@ -5572,8 +5613,8 @@
       <w:pPr>
         <w:pStyle w:val="Heading2"/>
       </w:pPr>
-      <w:bookmarkStart w:id="65" w:name="instalação-de-outros-pacotes"/>
-      <w:bookmarkEnd w:id="65"/>
+      <w:bookmarkStart w:id="69" w:name="instalação-de-outros-pacotes"/>
+      <w:bookmarkEnd w:id="69"/>
       <w:r>
         <w:t xml:space="preserve">Instalação de outros pacotes</w:t>
       </w:r>
@@ -6120,8 +6161,8 @@
       <w:pPr>
         <w:pStyle w:val="Heading2"/>
       </w:pPr>
-      <w:bookmarkStart w:id="66" w:name="funções-úteis"/>
-      <w:bookmarkEnd w:id="66"/>
+      <w:bookmarkStart w:id="70" w:name="funções-úteis"/>
+      <w:bookmarkEnd w:id="70"/>
       <w:r>
         <w:t xml:space="preserve">Funções úteis</w:t>
       </w:r>
@@ -6138,8 +6179,8 @@
       <w:pPr>
         <w:pStyle w:val="Heading3"/>
       </w:pPr>
-      <w:bookmarkStart w:id="67" w:name="rotacionar-janelas"/>
-      <w:bookmarkEnd w:id="67"/>
+      <w:bookmarkStart w:id="71" w:name="rotacionar-janelas"/>
+      <w:bookmarkEnd w:id="71"/>
       <w:r>
         <w:t xml:space="preserve">Rotacionar janelas</w:t>
       </w:r>
@@ -8216,8 +8257,8 @@
       <w:pPr>
         <w:pStyle w:val="Heading3"/>
       </w:pPr>
-      <w:bookmarkStart w:id="68" w:name="renomeia-buffer-e-arquivo"/>
-      <w:bookmarkEnd w:id="68"/>
+      <w:bookmarkStart w:id="72" w:name="renomeia-buffer-e-arquivo"/>
+      <w:bookmarkEnd w:id="72"/>
       <w:r>
         <w:t xml:space="preserve">Renomeia buffer e arquivo</w:t>
       </w:r>
@@ -9379,8 +9420,8 @@
       <w:pPr>
         <w:pStyle w:val="Heading3"/>
       </w:pPr>
-      <w:bookmarkStart w:id="69" w:name="insere-linha-em-branco"/>
-      <w:bookmarkEnd w:id="69"/>
+      <w:bookmarkStart w:id="73" w:name="insere-linha-em-branco"/>
+      <w:bookmarkEnd w:id="73"/>
       <w:r>
         <w:t xml:space="preserve">insere linha em branco</w:t>
       </w:r>
@@ -9699,8 +9740,8 @@
       <w:pPr>
         <w:pStyle w:val="Heading1"/>
       </w:pPr>
-      <w:bookmarkStart w:id="70" w:name="conclusão"/>
-      <w:bookmarkEnd w:id="70"/>
+      <w:bookmarkStart w:id="74" w:name="conclusão"/>
+      <w:bookmarkEnd w:id="74"/>
       <w:r>
         <w:t xml:space="preserve">Conclusão</w:t>
       </w:r>
@@ -9717,8 +9758,8 @@
       <w:pPr>
         <w:pStyle w:val="Heading2"/>
       </w:pPr>
-      <w:bookmarkStart w:id="71" w:name="makedoc"/>
-      <w:bookmarkEnd w:id="71"/>
+      <w:bookmarkStart w:id="75" w:name="makedoc"/>
+      <w:bookmarkEnd w:id="75"/>
       <w:r>
         <w:t xml:space="preserve">makedoc</w:t>
       </w:r>
@@ -9733,7 +9774,7 @@
       <w:r>
         <w:t xml:space="preserve"> </w:t>
       </w:r>
-      <w:hyperlink r:id="rId72">
+      <w:hyperlink r:id="rId76">
         <w:r>
           <w:rPr>
             <w:rStyle w:val="Hyperlink"/>
@@ -9952,7 +9993,7 @@
     </w:lvl>
   </w:abstractNum>
   <w:abstractNum w:abstractNumId="990">
-    <w:nsid w:val="b2c76ce9"/>
+    <w:nsid w:val="db7b5c77"/>
     <w:multiLevelType w:val="multilevel"/>
     <w:lvl w:ilvl="0">
       <w:numFmt w:val="bullet"/>
@@ -10033,7 +10074,7 @@
     </w:lvl>
   </w:abstractNum>
   <w:abstractNum w:abstractNumId="99201">
-    <w:nsid w:val="27323337"/>
+    <w:nsid w:val="b4d6002e"/>
     <w:multiLevelType w:val="multilevel"/>
     <w:lvl w:ilvl="0">
       <w:start w:val="1"/>

</xml_diff>